<commit_message>
Update to Inception Phase Status Assessment document.
Signed-off-by: Jette McKellar <jette.mckellar@yahoo.com>
</commit_message>
<xml_diff>
--- a/Documents/ITC303-309/TeamPharmacon/documents/Inception Phase Status Assessment.docx
+++ b/Documents/ITC303-309/TeamPharmacon/documents/Inception Phase Status Assessment.docx
@@ -787,7 +787,7 @@
                   </wp:anchor>
                 </w:drawing>
               </mc:Choice>
-              <mc:Fallback xmlns:asvg="http://schemas.microsoft.com/office/drawing/2016/SVG/main" xmlns:pic="http://schemas.openxmlformats.org/drawingml/2006/picture" xmlns:a="http://schemas.openxmlformats.org/drawingml/2006/main">
+              <mc:Fallback xmlns:a="http://schemas.openxmlformats.org/drawingml/2006/main" xmlns:pic="http://schemas.openxmlformats.org/drawingml/2006/picture" xmlns:asvg="http://schemas.microsoft.com/office/drawing/2016/SVG/main">
                 <w:pict w14:anchorId="7899BE23">
                   <v:group id="Group 38" style="position:absolute;margin-left:0;margin-top:0;width:18pt;height:10in;z-index:251659264;mso-width-percent:29;mso-height-percent:909;mso-left-percent:45;mso-position-horizontal-relative:page;mso-position-vertical:center;mso-position-vertical-relative:page;mso-width-percent:29;mso-height-percent:909;mso-left-percent:45" alt="Title: Decorative sidebar" coordsize="2286,91440" o:spid="_x0000_s1026" w14:anchorId="009CDA45" o:gfxdata="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">
                     <v:rect id="Rectangle 39" style="position:absolute;width:2286;height:87820;visibility:visible;mso-wrap-style:square;v-text-anchor:middle" o:spid="_x0000_s1027" fillcolor="#dd8047 [3205]" stroked="f" strokeweight="1pt" o:gfxdata="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"/>
@@ -853,8 +853,6 @@
           <w:r>
             <w:t>Contents</w:t>
           </w:r>
-          <w:bookmarkStart w:id="0" w:name="_GoBack"/>
-          <w:bookmarkEnd w:id="0"/>
         </w:p>
         <w:p>
           <w:pPr>
@@ -1596,15 +1594,16 @@
           <w:caps/>
         </w:rPr>
       </w:pPr>
-      <w:bookmarkStart w:id="1" w:name="_Toc511334195"/>
+      <w:bookmarkStart w:id="0" w:name="_Toc511334195"/>
       <w:r>
         <w:rPr>
           <w:rStyle w:val="Heading2Char"/>
           <w:caps/>
         </w:rPr>
+        <w:lastRenderedPageBreak/>
         <w:t>Status assessment of overall project against aims</w:t>
       </w:r>
-      <w:bookmarkEnd w:id="1"/>
+      <w:bookmarkEnd w:id="0"/>
     </w:p>
     <w:p>
       <w:pPr>
@@ -1617,21 +1616,21 @@
           <w:rStyle w:val="Heading2Char"/>
         </w:rPr>
       </w:pPr>
-      <w:bookmarkStart w:id="2" w:name="_Toc511334196"/>
+      <w:bookmarkStart w:id="1" w:name="_Toc511334196"/>
       <w:r>
         <w:rPr>
           <w:rStyle w:val="Heading2Char"/>
         </w:rPr>
         <w:t>You know what you are intending to do and why.</w:t>
       </w:r>
-      <w:bookmarkEnd w:id="2"/>
+      <w:bookmarkEnd w:id="1"/>
     </w:p>
     <w:p>
       <w:pPr>
         <w:spacing w:line="240" w:lineRule="auto"/>
         <w:ind w:left="113" w:right="0"/>
       </w:pPr>
-      <w:bookmarkStart w:id="3" w:name="_Toc508471597"/>
+      <w:bookmarkStart w:id="2" w:name="_Toc508471597"/>
       <w:r>
         <w:t>T</w:t>
       </w:r>
@@ -1705,8 +1704,8 @@
           <w:numId w:val="5"/>
         </w:numPr>
       </w:pPr>
-      <w:bookmarkStart w:id="4" w:name="_Toc511334197"/>
-      <w:bookmarkEnd w:id="3"/>
+      <w:bookmarkStart w:id="3" w:name="_Toc511334197"/>
+      <w:bookmarkEnd w:id="2"/>
       <w:r>
         <w:rPr>
           <w:rStyle w:val="Heading2Char"/>
@@ -1719,7 +1718,7 @@
         </w:rPr>
         <w:t>u have some idea of how you are going to do it.</w:t>
       </w:r>
-      <w:bookmarkEnd w:id="4"/>
+      <w:bookmarkEnd w:id="3"/>
     </w:p>
     <w:p>
       <w:pPr>
@@ -1859,13 +1858,7 @@
         <w:ind w:right="0"/>
       </w:pPr>
       <w:r>
-        <w:t xml:space="preserve">Vue.js </w:t>
-      </w:r>
-      <w:r>
-        <w:t>HTML/JavaScript framework</w:t>
-      </w:r>
-      <w:r>
-        <w:t xml:space="preserve"> will provide the team with software required to create a user-friendly interface where they will be able to complete the entering of errors quickly and easily.</w:t>
+        <w:t>Vue.js HTML/JavaScript framework will provide the team with software required to create a user-friendly interface where they will be able to complete the entering of errors quickly and easily.</w:t>
       </w:r>
     </w:p>
     <w:p>
@@ -1874,6 +1867,7 @@
         <w:ind w:right="0"/>
       </w:pPr>
       <w:r>
+        <w:lastRenderedPageBreak/>
         <w:t>MySQL database software will provide the secure database in which the data captured through the entry of errors will be stored.</w:t>
       </w:r>
     </w:p>
@@ -1899,7 +1893,7 @@
           <w:numId w:val="5"/>
         </w:numPr>
       </w:pPr>
-      <w:bookmarkStart w:id="5" w:name="_Toc511334198"/>
+      <w:bookmarkStart w:id="4" w:name="_Toc511334198"/>
       <w:r>
         <w:rPr>
           <w:rStyle w:val="Heading2Char"/>
@@ -1912,14 +1906,14 @@
         </w:rPr>
         <w:t xml:space="preserve"> have the skills and competence to achieve it.</w:t>
       </w:r>
-      <w:bookmarkEnd w:id="5"/>
+      <w:bookmarkEnd w:id="4"/>
     </w:p>
     <w:p>
       <w:pPr>
         <w:spacing w:line="240" w:lineRule="auto"/>
         <w:ind w:right="0"/>
       </w:pPr>
-      <w:bookmarkStart w:id="6" w:name="_Toc508471599"/>
+      <w:bookmarkStart w:id="5" w:name="_Toc508471599"/>
       <w:r>
         <w:t xml:space="preserve">The team members have various levels programming skills. All members have had experience with Java programming. Three members have skills in web design and two members have experience in using </w:t>
       </w:r>
@@ -1941,13 +1935,23 @@
       </w:r>
       <w:proofErr w:type="spellEnd"/>
       <w:r>
-        <w:t xml:space="preserve"> or Vue.js. However, completing the Technical Competency Demonstrator indicates the team </w:t>
-      </w:r>
-      <w:proofErr w:type="gramStart"/>
-      <w:r>
-        <w:t>has the ability to</w:t>
-      </w:r>
-      <w:proofErr w:type="gramEnd"/>
+        <w:t xml:space="preserve"> or Vue.js. However, completing the Technical Competency Demonstrator indicates the team has the ability</w:t>
+      </w:r>
+      <w:r>
+        <w:t>,</w:t>
+      </w:r>
+      <w:r>
+        <w:t xml:space="preserve"> </w:t>
+      </w:r>
+      <w:r>
+        <w:t>and is acquiring the knowledge</w:t>
+      </w:r>
+      <w:r>
+        <w:t>,</w:t>
+      </w:r>
+      <w:r>
+        <w:t xml:space="preserve"> to</w:t>
+      </w:r>
       <w:r>
         <w:t xml:space="preserve"> use the software.</w:t>
       </w:r>
@@ -1971,79 +1975,682 @@
       <w:pPr>
         <w:pStyle w:val="Heading2"/>
       </w:pPr>
-      <w:bookmarkStart w:id="7" w:name="_Toc511334199"/>
+      <w:bookmarkStart w:id="6" w:name="_Toc511334199"/>
+      <w:bookmarkEnd w:id="5"/>
+      <w:r>
+        <w:t>S</w:t>
+      </w:r>
+      <w:r>
+        <w:t>pecific deliverables</w:t>
+      </w:r>
       <w:bookmarkEnd w:id="6"/>
-      <w:r>
-        <w:t>S</w:t>
-      </w:r>
-      <w:r>
-        <w:t>pecific deliverables</w:t>
-      </w:r>
-      <w:bookmarkEnd w:id="7"/>
     </w:p>
     <w:p>
-      <w:bookmarkStart w:id="8" w:name="_Toc508471600"/>
+      <w:pPr>
+        <w:spacing w:line="240" w:lineRule="auto"/>
+        <w:ind w:right="0"/>
+      </w:pPr>
+      <w:bookmarkStart w:id="7" w:name="_Toc508471600"/>
+      <w:r>
+        <w:t>The single page web application that the Team intends to deliver will have the following deliverables:</w:t>
+      </w:r>
     </w:p>
     <w:p>
       <w:pPr>
-        <w:pStyle w:val="Heading2"/>
-      </w:pPr>
-      <w:bookmarkStart w:id="9" w:name="_Toc511334200"/>
-      <w:bookmarkEnd w:id="8"/>
-      <w:r>
-        <w:t>Current issues</w:t>
-      </w:r>
-      <w:bookmarkEnd w:id="9"/>
+        <w:pStyle w:val="ListParagraph"/>
+        <w:numPr>
+          <w:ilvl w:val="0"/>
+          <w:numId w:val="8"/>
+        </w:numPr>
+        <w:spacing w:line="240" w:lineRule="auto"/>
+        <w:ind w:right="0"/>
+      </w:pPr>
+      <w:r>
+        <w:t>User-friendly interface</w:t>
+      </w:r>
     </w:p>
     <w:p>
-      <w:bookmarkStart w:id="10" w:name="_Toc508471601"/>
+      <w:pPr>
+        <w:pStyle w:val="ListParagraph"/>
+        <w:numPr>
+          <w:ilvl w:val="0"/>
+          <w:numId w:val="8"/>
+        </w:numPr>
+        <w:spacing w:line="240" w:lineRule="auto"/>
+        <w:ind w:right="0"/>
+      </w:pPr>
+      <w:r>
+        <w:t>Three levels of authorisation limiting</w:t>
+      </w:r>
+      <w:r>
+        <w:t xml:space="preserve"> the functions available </w:t>
+      </w:r>
+      <w:r>
+        <w:t>to users:</w:t>
+      </w:r>
     </w:p>
     <w:p>
       <w:pPr>
-        <w:pStyle w:val="Heading2"/>
-      </w:pPr>
-      <w:bookmarkStart w:id="11" w:name="_Toc511334201"/>
-      <w:bookmarkEnd w:id="10"/>
-      <w:r>
-        <w:t>Status of risks and risk mitigation strategies</w:t>
-      </w:r>
-      <w:bookmarkEnd w:id="11"/>
+        <w:pStyle w:val="ListParagraph"/>
+        <w:numPr>
+          <w:ilvl w:val="1"/>
+          <w:numId w:val="8"/>
+        </w:numPr>
+        <w:spacing w:line="240" w:lineRule="auto"/>
+        <w:ind w:right="0"/>
+      </w:pPr>
+      <w:r>
+        <w:t>Staff Member</w:t>
+      </w:r>
+      <w:r>
+        <w:t xml:space="preserve"> –</w:t>
+      </w:r>
+      <w:r>
+        <w:t xml:space="preserve"> A</w:t>
+      </w:r>
+      <w:r>
+        <w:t>dd, search, update errors</w:t>
+      </w:r>
     </w:p>
     <w:p>
-      <w:bookmarkStart w:id="12" w:name="_Toc508471602"/>
+      <w:pPr>
+        <w:pStyle w:val="ListParagraph"/>
+        <w:numPr>
+          <w:ilvl w:val="1"/>
+          <w:numId w:val="8"/>
+        </w:numPr>
+        <w:spacing w:line="240" w:lineRule="auto"/>
+        <w:ind w:right="0"/>
+      </w:pPr>
+      <w:r>
+        <w:t xml:space="preserve">Supervisor – </w:t>
+      </w:r>
+      <w:r>
+        <w:t>Functions of Staff Member plus:</w:t>
+      </w:r>
+      <w:r>
+        <w:t xml:space="preserve"> </w:t>
+      </w:r>
+      <w:r>
+        <w:t>Generate reports/visualisations</w:t>
+      </w:r>
+      <w:r>
+        <w:t>; Send reports; A</w:t>
+      </w:r>
+      <w:r>
+        <w:t>dd, update</w:t>
+      </w:r>
+      <w:r>
+        <w:t>, delete contacts</w:t>
+      </w:r>
     </w:p>
     <w:p>
       <w:pPr>
-        <w:pStyle w:val="Heading2"/>
-      </w:pPr>
-      <w:bookmarkStart w:id="13" w:name="_Toc511334202"/>
-      <w:bookmarkEnd w:id="12"/>
-      <w:r>
-        <w:t>Progress of overall project</w:t>
-      </w:r>
-      <w:bookmarkEnd w:id="13"/>
+        <w:pStyle w:val="ListParagraph"/>
+        <w:numPr>
+          <w:ilvl w:val="1"/>
+          <w:numId w:val="8"/>
+        </w:numPr>
+        <w:spacing w:line="240" w:lineRule="auto"/>
+        <w:ind w:right="0"/>
+      </w:pPr>
+      <w:r>
+        <w:t>Administrator – Functions of Supervisor plus:</w:t>
+      </w:r>
+      <w:r>
+        <w:t xml:space="preserve"> Customise Error Entry form; Add, update</w:t>
+      </w:r>
+      <w:r>
+        <w:t>, delete users.</w:t>
+      </w:r>
     </w:p>
     <w:p>
-      <w:bookmarkStart w:id="14" w:name="_Toc508471603"/>
+      <w:pPr>
+        <w:pStyle w:val="ListParagraph"/>
+        <w:numPr>
+          <w:ilvl w:val="0"/>
+          <w:numId w:val="8"/>
+        </w:numPr>
+        <w:spacing w:line="240" w:lineRule="auto"/>
+        <w:ind w:right="0"/>
+      </w:pPr>
+      <w:r>
+        <w:t>Flexibility</w:t>
+      </w:r>
+      <w:r>
+        <w:t xml:space="preserve"> –</w:t>
+      </w:r>
+      <w:r>
+        <w:t xml:space="preserve"> the</w:t>
+      </w:r>
+      <w:r>
+        <w:t xml:space="preserve"> Administrator</w:t>
+      </w:r>
+      <w:r>
+        <w:t xml:space="preserve"> </w:t>
+      </w:r>
+      <w:r>
+        <w:t>can</w:t>
+      </w:r>
+      <w:r>
+        <w:t xml:space="preserve"> customise</w:t>
+      </w:r>
+      <w:r>
+        <w:t xml:space="preserve"> the Error Entry form to suit local needs</w:t>
+      </w:r>
+      <w:r>
+        <w:t xml:space="preserve">. Database will be automatically </w:t>
+      </w:r>
+      <w:r>
+        <w:t>updated with a new instance reflecting the changes made.</w:t>
+      </w:r>
     </w:p>
     <w:p>
       <w:pPr>
-        <w:pStyle w:val="Heading2"/>
-      </w:pPr>
-      <w:bookmarkStart w:id="15" w:name="_Toc511334203"/>
-      <w:bookmarkEnd w:id="14"/>
-      <w:r>
-        <w:t>Progress of specific aspects of project</w:t>
-      </w:r>
-      <w:bookmarkEnd w:id="15"/>
+        <w:pStyle w:val="ListParagraph"/>
+        <w:numPr>
+          <w:ilvl w:val="0"/>
+          <w:numId w:val="8"/>
+        </w:numPr>
+        <w:spacing w:line="240" w:lineRule="auto"/>
+        <w:ind w:right="0"/>
+      </w:pPr>
+      <w:r>
+        <w:t>Creation of various visualisation</w:t>
+      </w:r>
+      <w:r>
+        <w:t>s/reports</w:t>
+      </w:r>
+      <w:r>
+        <w:t xml:space="preserve"> </w:t>
+      </w:r>
+      <w:r>
+        <w:t>using</w:t>
+      </w:r>
+      <w:r>
+        <w:t xml:space="preserve"> </w:t>
+      </w:r>
+      <w:proofErr w:type="spellStart"/>
+      <w:r>
+        <w:t>Metabase</w:t>
+      </w:r>
+      <w:proofErr w:type="spellEnd"/>
+      <w:r>
+        <w:t xml:space="preserve"> data visualisation software</w:t>
+      </w:r>
     </w:p>
     <w:p>
-      <w:bookmarkStart w:id="16" w:name="_Toc508471604"/>
+      <w:pPr>
+        <w:pStyle w:val="ListParagraph"/>
+        <w:numPr>
+          <w:ilvl w:val="0"/>
+          <w:numId w:val="8"/>
+        </w:numPr>
+        <w:spacing w:line="240" w:lineRule="auto"/>
+        <w:ind w:right="0"/>
+      </w:pPr>
+      <w:r>
+        <w:t xml:space="preserve">Ability of Supervisor or Administrator to send visualisations/reports to a </w:t>
+      </w:r>
+      <w:r>
+        <w:t xml:space="preserve">contact </w:t>
+      </w:r>
+      <w:r>
+        <w:t>or list of contacts via email.</w:t>
+      </w:r>
     </w:p>
-    <w:bookmarkEnd w:id="16"/>
+    <w:p>
+      <w:pPr>
+        <w:spacing w:line="240" w:lineRule="auto"/>
+        <w:ind w:right="0"/>
+      </w:pPr>
+    </w:p>
+    <w:p>
+      <w:pPr>
+        <w:pStyle w:val="Heading2"/>
+      </w:pPr>
+      <w:bookmarkStart w:id="8" w:name="_Toc511334200"/>
+      <w:bookmarkEnd w:id="7"/>
+      <w:r>
+        <w:t>Current issues</w:t>
+      </w:r>
+      <w:bookmarkEnd w:id="8"/>
+    </w:p>
+    <w:p>
+      <w:pPr>
+        <w:spacing w:line="240" w:lineRule="auto"/>
+        <w:ind w:right="0"/>
+      </w:pPr>
+      <w:bookmarkStart w:id="9" w:name="_Toc508471601"/>
+      <w:r>
+        <w:t xml:space="preserve">The main issue currently is the </w:t>
+      </w:r>
+      <w:r>
+        <w:t xml:space="preserve">knowledge </w:t>
+      </w:r>
+      <w:r>
+        <w:t>and ability</w:t>
+      </w:r>
+      <w:r>
+        <w:t xml:space="preserve"> to use the various </w:t>
+      </w:r>
+      <w:r>
+        <w:t>softwar</w:t>
+      </w:r>
+      <w:r>
+        <w:t xml:space="preserve">e held by the Team. </w:t>
+      </w:r>
+    </w:p>
+    <w:p>
+      <w:pPr>
+        <w:spacing w:line="240" w:lineRule="auto"/>
+        <w:ind w:right="0"/>
+      </w:pPr>
+      <w:r>
+        <w:t xml:space="preserve">Completion of </w:t>
+      </w:r>
+      <w:r>
+        <w:t>LCOM was longer than expected</w:t>
+      </w:r>
+      <w:r>
+        <w:t xml:space="preserve"> due to unforeseen circumstances</w:t>
+      </w:r>
+      <w:r>
+        <w:t>. This will influence the following phases.</w:t>
+      </w:r>
+    </w:p>
+    <w:p>
+      <w:pPr>
+        <w:spacing w:line="240" w:lineRule="auto"/>
+        <w:ind w:right="0"/>
+      </w:pPr>
+      <w:r>
+        <w:t>Documentation completion is taking longer than expected and appears to be left to the end making it difficult to meet timelines.</w:t>
+      </w:r>
+    </w:p>
+    <w:p>
+      <w:pPr>
+        <w:spacing w:line="240" w:lineRule="auto"/>
+        <w:ind w:right="0"/>
+      </w:pPr>
+    </w:p>
+    <w:p>
+      <w:pPr>
+        <w:pStyle w:val="Heading2"/>
+      </w:pPr>
+      <w:bookmarkStart w:id="10" w:name="_Toc511334201"/>
+      <w:bookmarkEnd w:id="9"/>
+      <w:r>
+        <w:t>Status of risks and risk mitigation strategies</w:t>
+      </w:r>
+      <w:bookmarkEnd w:id="10"/>
+    </w:p>
+    <w:p>
+      <w:pPr>
+        <w:spacing w:line="240" w:lineRule="auto"/>
+        <w:ind w:right="0"/>
+      </w:pPr>
+      <w:bookmarkStart w:id="11" w:name="_Toc508471602"/>
+      <w:r>
+        <w:t>Knowledge of software – status is current. Team members are currently sharing various YouTube links through Discord.</w:t>
+      </w:r>
+    </w:p>
+    <w:p>
+      <w:pPr>
+        <w:spacing w:line="240" w:lineRule="auto"/>
+        <w:ind w:right="0"/>
+      </w:pPr>
+      <w:r>
+        <w:t>Flow on effect of LCOM</w:t>
+      </w:r>
+      <w:r>
+        <w:t xml:space="preserve"> – status is current. Use the semester break time to start work on next iteration to ensure time lost does not influence future iterations to any degree.</w:t>
+      </w:r>
+    </w:p>
+    <w:p>
+      <w:pPr>
+        <w:spacing w:line="240" w:lineRule="auto"/>
+        <w:ind w:right="0"/>
+      </w:pPr>
+      <w:r>
+        <w:t xml:space="preserve">Applications </w:t>
+      </w:r>
+      <w:proofErr w:type="spellStart"/>
+      <w:r>
+        <w:t>Metabase</w:t>
+      </w:r>
+      <w:proofErr w:type="spellEnd"/>
+      <w:r>
+        <w:t xml:space="preserve"> and Vue.js not meeting project needs – status is current. The ability of the Team to </w:t>
+      </w:r>
+      <w:r>
+        <w:t xml:space="preserve">provide the Technical Competency Demonstrator for LCOM indicates that the software will meet project needs. </w:t>
+      </w:r>
+    </w:p>
+    <w:p>
+      <w:pPr>
+        <w:spacing w:line="240" w:lineRule="auto"/>
+        <w:ind w:right="0"/>
+      </w:pPr>
+      <w:r>
+        <w:t>Ability to Customise Error Entry Form – status current. This risk will be analysed through the completion of various use cases required to meet LCAM. If the customisation proves to be difficult, this function will be dropped from the project</w:t>
+      </w:r>
+      <w:r>
+        <w:t>.</w:t>
+      </w:r>
+    </w:p>
+    <w:p>
+      <w:pPr>
+        <w:spacing w:line="240" w:lineRule="auto"/>
+        <w:ind w:right="0"/>
+        <w:rPr>
+          <w:color w:val="000000" w:themeColor="text1"/>
+        </w:rPr>
+      </w:pPr>
+      <w:r>
+        <w:t xml:space="preserve">Scheduling of Use Case development – status current. The scheduling of the use cases has been outlined in the </w:t>
+      </w:r>
+      <w:hyperlink r:id="rId11" w:history="1">
+        <w:r>
+          <w:rPr>
+            <w:rStyle w:val="Hyperlink"/>
+            <w:color w:val="000099"/>
+          </w:rPr>
+          <w:t>Project Plan</w:t>
+        </w:r>
+      </w:hyperlink>
+      <w:r>
+        <w:rPr>
+          <w:color w:val="000000" w:themeColor="text1"/>
+        </w:rPr>
+        <w:t>.</w:t>
+      </w:r>
+      <w:r>
+        <w:rPr>
+          <w:color w:val="000000" w:themeColor="text1"/>
+        </w:rPr>
+        <w:t xml:space="preserve"> Scheduling appears feasible and will be monitored through each iteration.</w:t>
+      </w:r>
+    </w:p>
+    <w:p>
+      <w:pPr>
+        <w:spacing w:line="240" w:lineRule="auto"/>
+        <w:ind w:right="0"/>
+        <w:rPr>
+          <w:color w:val="000000" w:themeColor="text1"/>
+        </w:rPr>
+      </w:pPr>
+      <w:r>
+        <w:rPr>
+          <w:color w:val="000000" w:themeColor="text1"/>
+        </w:rPr>
+        <w:t>Team members not committing to version control – status current. Currently team members are committing changes to version control as per agreement. The risk remains current for the time being though chances of occurrence is very low. This risk will probably be closed in the coming weeks.</w:t>
+      </w:r>
+    </w:p>
+    <w:p>
+      <w:pPr>
+        <w:spacing w:line="240" w:lineRule="auto"/>
+        <w:ind w:right="0"/>
+        <w:rPr>
+          <w:color w:val="000000" w:themeColor="text1"/>
+        </w:rPr>
+      </w:pPr>
+      <w:r>
+        <w:rPr>
+          <w:color w:val="000000" w:themeColor="text1"/>
+        </w:rPr>
+        <w:t xml:space="preserve">Loss of data due to system failure – status current. With team members committing to version control on </w:t>
+      </w:r>
+      <w:r>
+        <w:rPr>
+          <w:color w:val="000000" w:themeColor="text1"/>
+        </w:rPr>
+        <w:t>a regular basis</w:t>
+      </w:r>
+      <w:r>
+        <w:rPr>
+          <w:color w:val="000000" w:themeColor="text1"/>
+        </w:rPr>
+        <w:t xml:space="preserve">, the probability that loss of data will impact the </w:t>
+      </w:r>
+      <w:r>
+        <w:rPr>
+          <w:color w:val="000000" w:themeColor="text1"/>
+        </w:rPr>
+        <w:t>project is low. As the team starts to build the application, it will become very important that commits happen at each break in development so that any data loss is limited if a team member has a failure.</w:t>
+      </w:r>
+    </w:p>
+    <w:p>
+      <w:pPr>
+        <w:spacing w:line="240" w:lineRule="auto"/>
+        <w:ind w:right="0"/>
+        <w:rPr>
+          <w:color w:val="000000" w:themeColor="text1"/>
+        </w:rPr>
+      </w:pPr>
+      <w:r>
+        <w:rPr>
+          <w:color w:val="000000" w:themeColor="text1"/>
+        </w:rPr>
+        <w:t>Loss of knowledge through loss of team member – status current. Team members appear totally committed to this project. Unless something unforeseeable happens, the risk of a team member leaving or being asked to leave is negligible.</w:t>
+      </w:r>
+    </w:p>
+    <w:p>
+      <w:pPr>
+        <w:spacing w:line="240" w:lineRule="auto"/>
+        <w:ind w:right="0"/>
+      </w:pPr>
+      <w:r>
+        <w:rPr>
+          <w:color w:val="000000" w:themeColor="text1"/>
+        </w:rPr>
+        <w:t xml:space="preserve"> </w:t>
+      </w:r>
+    </w:p>
+    <w:p>
+      <w:pPr>
+        <w:pStyle w:val="Heading2"/>
+      </w:pPr>
+      <w:bookmarkStart w:id="12" w:name="_Toc511334202"/>
+      <w:bookmarkEnd w:id="11"/>
+      <w:r>
+        <w:t>Progress of overall project</w:t>
+      </w:r>
+      <w:bookmarkEnd w:id="12"/>
+    </w:p>
+    <w:p>
+      <w:pPr>
+        <w:spacing w:line="240" w:lineRule="auto"/>
+        <w:ind w:right="0"/>
+      </w:pPr>
+      <w:bookmarkStart w:id="13" w:name="_Toc508471603"/>
+      <w:r>
+        <w:t>Currently the project is one week behind its schedule due to the need to extend the time required to deliver LCOM. Team members will need to ensure that this delay does not impact the future iterations and milestones.</w:t>
+      </w:r>
+    </w:p>
+    <w:p>
+      <w:pPr>
+        <w:pStyle w:val="Heading2"/>
+      </w:pPr>
+      <w:bookmarkStart w:id="14" w:name="_Toc511334203"/>
+      <w:bookmarkEnd w:id="13"/>
+      <w:r>
+        <w:t>Progress of specific aspects of project</w:t>
+      </w:r>
+      <w:bookmarkEnd w:id="14"/>
+    </w:p>
+    <w:bookmarkStart w:id="15" w:name="_Toc508471604"/>
+    <w:p>
+      <w:pPr>
+        <w:spacing w:line="240" w:lineRule="auto"/>
+        <w:ind w:right="0"/>
+      </w:pPr>
+      <w:r>
+        <w:rPr>
+          <w:color w:val="000099"/>
+        </w:rPr>
+        <w:fldChar w:fldCharType="begin"/>
+      </w:r>
+      <w:r>
+        <w:rPr>
+          <w:color w:val="000099"/>
+        </w:rPr>
+        <w:instrText xml:space="preserve"> HYPERLINK "https://bitbucket.org/itc303teampharmacon/pharmacy_app/src/be4f75ee803c91de5df041eb2dde0d2aa88363f7/documents/Vision%20Document.docx?at=master&amp;fileviewer=file-view-default" </w:instrText>
+      </w:r>
+      <w:r>
+        <w:rPr>
+          <w:color w:val="000099"/>
+        </w:rPr>
+      </w:r>
+      <w:r>
+        <w:rPr>
+          <w:color w:val="000099"/>
+        </w:rPr>
+        <w:fldChar w:fldCharType="separate"/>
+      </w:r>
+      <w:r>
+        <w:rPr>
+          <w:rStyle w:val="Hyperlink"/>
+          <w:color w:val="000099"/>
+        </w:rPr>
+        <w:t>Project Vision</w:t>
+      </w:r>
+      <w:r>
+        <w:rPr>
+          <w:color w:val="000099"/>
+        </w:rPr>
+        <w:fldChar w:fldCharType="end"/>
+      </w:r>
+      <w:r>
+        <w:t xml:space="preserve"> – this document has been completed and has been added to version control.</w:t>
+      </w:r>
+    </w:p>
+    <w:p>
+      <w:pPr>
+        <w:spacing w:line="240" w:lineRule="auto"/>
+        <w:ind w:right="0"/>
+      </w:pPr>
+      <w:hyperlink r:id="rId12" w:history="1">
+        <w:r>
+          <w:rPr>
+            <w:rStyle w:val="Hyperlink"/>
+            <w:color w:val="000099"/>
+          </w:rPr>
+          <w:t>Initial Requirement model</w:t>
+        </w:r>
+      </w:hyperlink>
+      <w:r>
+        <w:t xml:space="preserve"> – this document has been completed and has been added to version control</w:t>
+      </w:r>
+      <w:r>
+        <w:t>.</w:t>
+      </w:r>
+    </w:p>
+    <w:p>
+      <w:pPr>
+        <w:spacing w:line="240" w:lineRule="auto"/>
+        <w:ind w:right="0"/>
+      </w:pPr>
+      <w:hyperlink r:id="rId13" w:history="1">
+        <w:r>
+          <w:rPr>
+            <w:rStyle w:val="Hyperlink"/>
+            <w:color w:val="000099"/>
+          </w:rPr>
+          <w:t>Proposed Architecture</w:t>
+        </w:r>
+      </w:hyperlink>
+      <w:r>
+        <w:t xml:space="preserve"> – this document has been completed and has been added to version control</w:t>
+      </w:r>
+      <w:r>
+        <w:t>.</w:t>
+      </w:r>
+    </w:p>
+    <w:p>
+      <w:pPr>
+        <w:spacing w:line="240" w:lineRule="auto"/>
+        <w:ind w:right="0"/>
+      </w:pPr>
+      <w:hyperlink r:id="rId14" w:history="1">
+        <w:r>
+          <w:rPr>
+            <w:rStyle w:val="Hyperlink"/>
+            <w:color w:val="000099"/>
+          </w:rPr>
+          <w:t>Risk List</w:t>
+        </w:r>
+      </w:hyperlink>
+      <w:r>
+        <w:t xml:space="preserve"> – this document has been completed and has been added to version control</w:t>
+      </w:r>
+      <w:r>
+        <w:t>.</w:t>
+      </w:r>
+    </w:p>
+    <w:p>
+      <w:pPr>
+        <w:spacing w:line="240" w:lineRule="auto"/>
+        <w:ind w:right="0"/>
+      </w:pPr>
+      <w:hyperlink r:id="rId15" w:history="1">
+        <w:r>
+          <w:rPr>
+            <w:rStyle w:val="Hyperlink"/>
+            <w:color w:val="000099"/>
+          </w:rPr>
+          <w:t>Master Test Plan</w:t>
+        </w:r>
+      </w:hyperlink>
+      <w:r>
+        <w:t xml:space="preserve"> – this document has been completed and has been added to version control</w:t>
+      </w:r>
+      <w:r>
+        <w:t>.</w:t>
+      </w:r>
+    </w:p>
+    <w:p>
+      <w:pPr>
+        <w:spacing w:line="240" w:lineRule="auto"/>
+        <w:ind w:right="0"/>
+      </w:pPr>
+      <w:hyperlink r:id="rId16" w:history="1">
+        <w:r>
+          <w:rPr>
+            <w:rStyle w:val="Hyperlink"/>
+            <w:color w:val="000099"/>
+          </w:rPr>
+          <w:t>Initial Project Plan</w:t>
+        </w:r>
+      </w:hyperlink>
+      <w:r>
+        <w:t xml:space="preserve"> – this document has been completed and has been added to version control</w:t>
+      </w:r>
+      <w:r>
+        <w:t>.</w:t>
+      </w:r>
+    </w:p>
+    <w:p>
+      <w:pPr>
+        <w:spacing w:line="240" w:lineRule="auto"/>
+        <w:ind w:right="0"/>
+      </w:pPr>
+      <w:r>
+        <w:t>Technical Competency Demonstrator – this has been completed and demonstrated to James Tulip during Review meeting held 11 April 2018.</w:t>
+      </w:r>
+    </w:p>
+    <w:p>
+      <w:pPr>
+        <w:spacing w:line="240" w:lineRule="auto"/>
+        <w:ind w:right="0"/>
+      </w:pPr>
+      <w:bookmarkStart w:id="16" w:name="_GoBack"/>
+      <w:bookmarkEnd w:id="16"/>
+    </w:p>
+    <w:bookmarkEnd w:id="15"/>
     <w:sectPr>
-      <w:headerReference w:type="default" r:id="rId11"/>
-      <w:footerReference w:type="default" r:id="rId12"/>
+      <w:headerReference w:type="default" r:id="rId17"/>
+      <w:footerReference w:type="default" r:id="rId18"/>
       <w:pgSz w:w="12240" w:h="15840"/>
       <w:pgMar w:top="1440" w:right="1440" w:bottom="1440" w:left="1440" w:header="720" w:footer="720" w:gutter="0"/>
       <w:pgNumType w:start="0"/>
@@ -2172,7 +2779,7 @@
             <w:rPr>
               <w:noProof/>
             </w:rPr>
-            <w:t>3</w:t>
+            <w:t>1</w:t>
           </w:r>
           <w:r>
             <w:fldChar w:fldCharType="end"/>
@@ -2448,6 +3055,119 @@
     </w:lvl>
   </w:abstractNum>
   <w:abstractNum w:abstractNumId="3" w15:restartNumberingAfterBreak="0">
+    <w:nsid w:val="199516DE"/>
+    <w:multiLevelType w:val="hybridMultilevel"/>
+    <w:tmpl w:val="11428BB8"/>
+    <w:lvl w:ilvl="0" w:tplc="0C090001">
+      <w:start w:val="1"/>
+      <w:numFmt w:val="bullet"/>
+      <w:lvlText w:val=""/>
+      <w:lvlJc w:val="left"/>
+      <w:pPr>
+        <w:ind w:left="792" w:hanging="360"/>
+      </w:pPr>
+      <w:rPr>
+        <w:rFonts w:ascii="Symbol" w:hAnsi="Symbol" w:hint="default"/>
+      </w:rPr>
+    </w:lvl>
+    <w:lvl w:ilvl="1" w:tplc="0C090003">
+      <w:start w:val="1"/>
+      <w:numFmt w:val="bullet"/>
+      <w:lvlText w:val="o"/>
+      <w:lvlJc w:val="left"/>
+      <w:pPr>
+        <w:ind w:left="1512" w:hanging="360"/>
+      </w:pPr>
+      <w:rPr>
+        <w:rFonts w:ascii="Courier New" w:hAnsi="Courier New" w:cs="Courier New" w:hint="default"/>
+      </w:rPr>
+    </w:lvl>
+    <w:lvl w:ilvl="2" w:tplc="0C090005" w:tentative="1">
+      <w:start w:val="1"/>
+      <w:numFmt w:val="bullet"/>
+      <w:lvlText w:val=""/>
+      <w:lvlJc w:val="left"/>
+      <w:pPr>
+        <w:ind w:left="2232" w:hanging="360"/>
+      </w:pPr>
+      <w:rPr>
+        <w:rFonts w:ascii="Wingdings" w:hAnsi="Wingdings" w:hint="default"/>
+      </w:rPr>
+    </w:lvl>
+    <w:lvl w:ilvl="3" w:tplc="0C090001" w:tentative="1">
+      <w:start w:val="1"/>
+      <w:numFmt w:val="bullet"/>
+      <w:lvlText w:val=""/>
+      <w:lvlJc w:val="left"/>
+      <w:pPr>
+        <w:ind w:left="2952" w:hanging="360"/>
+      </w:pPr>
+      <w:rPr>
+        <w:rFonts w:ascii="Symbol" w:hAnsi="Symbol" w:hint="default"/>
+      </w:rPr>
+    </w:lvl>
+    <w:lvl w:ilvl="4" w:tplc="0C090003" w:tentative="1">
+      <w:start w:val="1"/>
+      <w:numFmt w:val="bullet"/>
+      <w:lvlText w:val="o"/>
+      <w:lvlJc w:val="left"/>
+      <w:pPr>
+        <w:ind w:left="3672" w:hanging="360"/>
+      </w:pPr>
+      <w:rPr>
+        <w:rFonts w:ascii="Courier New" w:hAnsi="Courier New" w:cs="Courier New" w:hint="default"/>
+      </w:rPr>
+    </w:lvl>
+    <w:lvl w:ilvl="5" w:tplc="0C090005" w:tentative="1">
+      <w:start w:val="1"/>
+      <w:numFmt w:val="bullet"/>
+      <w:lvlText w:val=""/>
+      <w:lvlJc w:val="left"/>
+      <w:pPr>
+        <w:ind w:left="4392" w:hanging="360"/>
+      </w:pPr>
+      <w:rPr>
+        <w:rFonts w:ascii="Wingdings" w:hAnsi="Wingdings" w:hint="default"/>
+      </w:rPr>
+    </w:lvl>
+    <w:lvl w:ilvl="6" w:tplc="0C090001" w:tentative="1">
+      <w:start w:val="1"/>
+      <w:numFmt w:val="bullet"/>
+      <w:lvlText w:val=""/>
+      <w:lvlJc w:val="left"/>
+      <w:pPr>
+        <w:ind w:left="5112" w:hanging="360"/>
+      </w:pPr>
+      <w:rPr>
+        <w:rFonts w:ascii="Symbol" w:hAnsi="Symbol" w:hint="default"/>
+      </w:rPr>
+    </w:lvl>
+    <w:lvl w:ilvl="7" w:tplc="0C090003" w:tentative="1">
+      <w:start w:val="1"/>
+      <w:numFmt w:val="bullet"/>
+      <w:lvlText w:val="o"/>
+      <w:lvlJc w:val="left"/>
+      <w:pPr>
+        <w:ind w:left="5832" w:hanging="360"/>
+      </w:pPr>
+      <w:rPr>
+        <w:rFonts w:ascii="Courier New" w:hAnsi="Courier New" w:cs="Courier New" w:hint="default"/>
+      </w:rPr>
+    </w:lvl>
+    <w:lvl w:ilvl="8" w:tplc="0C090005" w:tentative="1">
+      <w:start w:val="1"/>
+      <w:numFmt w:val="bullet"/>
+      <w:lvlText w:val=""/>
+      <w:lvlJc w:val="left"/>
+      <w:pPr>
+        <w:ind w:left="6552" w:hanging="360"/>
+      </w:pPr>
+      <w:rPr>
+        <w:rFonts w:ascii="Wingdings" w:hAnsi="Wingdings" w:hint="default"/>
+      </w:rPr>
+    </w:lvl>
+  </w:abstractNum>
+  <w:abstractNum w:abstractNumId="4" w15:restartNumberingAfterBreak="0">
     <w:nsid w:val="256D6D20"/>
     <w:multiLevelType w:val="hybridMultilevel"/>
     <w:tmpl w:val="B4DE4594"/>
@@ -2561,7 +3281,7 @@
       </w:rPr>
     </w:lvl>
   </w:abstractNum>
-  <w:abstractNum w:abstractNumId="4" w15:restartNumberingAfterBreak="0">
+  <w:abstractNum w:abstractNumId="5" w15:restartNumberingAfterBreak="0">
     <w:nsid w:val="3D46597C"/>
     <w:multiLevelType w:val="hybridMultilevel"/>
     <w:tmpl w:val="5FF6F1EE"/>
@@ -2674,7 +3394,7 @@
       </w:rPr>
     </w:lvl>
   </w:abstractNum>
-  <w:abstractNum w:abstractNumId="5" w15:restartNumberingAfterBreak="0">
+  <w:abstractNum w:abstractNumId="6" w15:restartNumberingAfterBreak="0">
     <w:nsid w:val="45E65C0E"/>
     <w:multiLevelType w:val="hybridMultilevel"/>
     <w:tmpl w:val="C2C44E22"/>
@@ -2787,7 +3507,7 @@
       </w:rPr>
     </w:lvl>
   </w:abstractNum>
-  <w:abstractNum w:abstractNumId="6" w15:restartNumberingAfterBreak="0">
+  <w:abstractNum w:abstractNumId="7" w15:restartNumberingAfterBreak="0">
     <w:nsid w:val="710758EF"/>
     <w:multiLevelType w:val="hybridMultilevel"/>
     <w:tmpl w:val="8370F6A0"/>
@@ -2904,22 +3624,25 @@
     <w:abstractNumId w:val="0"/>
   </w:num>
   <w:num w:numId="2">
-    <w:abstractNumId w:val="3"/>
+    <w:abstractNumId w:val="4"/>
   </w:num>
   <w:num w:numId="3">
-    <w:abstractNumId w:val="6"/>
+    <w:abstractNumId w:val="7"/>
   </w:num>
   <w:num w:numId="4">
-    <w:abstractNumId w:val="5"/>
+    <w:abstractNumId w:val="6"/>
   </w:num>
   <w:num w:numId="5">
     <w:abstractNumId w:val="2"/>
   </w:num>
   <w:num w:numId="6">
-    <w:abstractNumId w:val="4"/>
+    <w:abstractNumId w:val="5"/>
   </w:num>
   <w:num w:numId="7">
     <w:abstractNumId w:val="1"/>
+  </w:num>
+  <w:num w:numId="8">
+    <w:abstractNumId w:val="3"/>
   </w:num>
 </w:numbering>
 </file>
@@ -5646,6 +6369,18 @@
       <w:szCs w:val="18"/>
     </w:rPr>
   </w:style>
+  <w:style w:type="character" w:styleId="UnresolvedMention">
+    <w:name w:val="Unresolved Mention"/>
+    <w:basedOn w:val="DefaultParagraphFont"/>
+    <w:uiPriority w:val="99"/>
+    <w:semiHidden/>
+    <w:unhideWhenUsed/>
+    <w:rsid w:val="00B40AA1"/>
+    <w:rPr>
+      <w:color w:val="808080"/>
+      <w:shd w:val="clear" w:color="auto" w:fill="E6E6E6"/>
+    </w:rPr>
+  </w:style>
 </w:styles>
 </file>
 
@@ -5934,7 +6669,7 @@
 </file>
 
 <file path=customXml/itemProps3.xml><?xml version="1.0" encoding="utf-8"?>
-<ds:datastoreItem xmlns:ds="http://schemas.openxmlformats.org/officeDocument/2006/customXml" ds:itemID="{3D8D080D-5D4E-48E3-AEF4-25E7DB32778F}">
+<ds:datastoreItem xmlns:ds="http://schemas.openxmlformats.org/officeDocument/2006/customXml" ds:itemID="{29CCB5B0-8AAC-48A5-BCF4-46F880DF0895}">
   <ds:schemaRefs>
     <ds:schemaRef ds:uri="http://schemas.openxmlformats.org/officeDocument/2006/bibliography"/>
   </ds:schemaRefs>

</xml_diff>

<commit_message>
Final modification to Inception Phase Status Assessment prior to team meeting.
Signed-off-by: Jette McKellar <jette.mckellar@yahoo.com>
</commit_message>
<xml_diff>
--- a/Documents/ITC303-309/TeamPharmacon/documents/Inception Phase Status Assessment.docx
+++ b/Documents/ITC303-309/TeamPharmacon/documents/Inception Phase Status Assessment.docx
@@ -386,7 +386,7 @@
                                         <pic:cNvPicPr/>
                                       </pic:nvPicPr>
                                       <pic:blipFill>
-                                        <a:blip r:embed="rId10"/>
+                                        <a:blip r:embed="rId11"/>
                                         <a:stretch>
                                           <a:fillRect/>
                                         </a:stretch>
@@ -787,7 +787,7 @@
                   </wp:anchor>
                 </w:drawing>
               </mc:Choice>
-              <mc:Fallback xmlns:a="http://schemas.openxmlformats.org/drawingml/2006/main" xmlns:pic="http://schemas.openxmlformats.org/drawingml/2006/picture" xmlns:asvg="http://schemas.microsoft.com/office/drawing/2016/SVG/main">
+              <mc:Fallback xmlns:asvg="http://schemas.microsoft.com/office/drawing/2016/SVG/main" xmlns:pic="http://schemas.openxmlformats.org/drawingml/2006/picture" xmlns:a="http://schemas.openxmlformats.org/drawingml/2006/main">
                 <w:pict w14:anchorId="7899BE23">
                   <v:group id="Group 38" style="position:absolute;margin-left:0;margin-top:0;width:18pt;height:10in;z-index:251659264;mso-width-percent:29;mso-height-percent:909;mso-left-percent:45;mso-position-horizontal-relative:page;mso-position-vertical:center;mso-position-vertical-relative:page;mso-width-percent:29;mso-height-percent:909;mso-left-percent:45" alt="Title: Decorative sidebar" coordsize="2286,91440" o:spid="_x0000_s1026" w14:anchorId="009CDA45" o:gfxdata="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">
                     <v:rect id="Rectangle 39" style="position:absolute;width:2286;height:87820;visibility:visible;mso-wrap-style:square;v-text-anchor:middle" o:spid="_x0000_s1027" fillcolor="#dd8047 [3205]" stroked="f" strokeweight="1pt" o:gfxdata="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"/>
@@ -1600,7 +1600,6 @@
           <w:rStyle w:val="Heading2Char"/>
           <w:caps/>
         </w:rPr>
-        <w:lastRenderedPageBreak/>
         <w:t>Status assessment of overall project against aims</w:t>
       </w:r>
       <w:bookmarkEnd w:id="0"/>
@@ -1867,7 +1866,6 @@
         <w:ind w:right="0"/>
       </w:pPr>
       <w:r>
-        <w:lastRenderedPageBreak/>
         <w:t>MySQL database software will provide the secure database in which the data captured through the entry of errors will be stored.</w:t>
       </w:r>
     </w:p>
@@ -2267,30 +2265,56 @@
       <w:r>
         <w:t>Documentation completion is taking longer than expected and appears to be left to the end making it difficult to meet timelines.</w:t>
       </w:r>
+      <w:r>
+        <w:t xml:space="preserve"> </w:t>
+      </w:r>
     </w:p>
     <w:p>
       <w:pPr>
         <w:spacing w:line="240" w:lineRule="auto"/>
         <w:ind w:right="0"/>
       </w:pPr>
+      <w:r>
+        <w:t xml:space="preserve">Currently there is no easy way of setting up a local testing environment. To test code to see if it works, changes must be pushed to the server for </w:t>
+      </w:r>
+      <w:r>
+        <w:t xml:space="preserve">testing. A solution to this issue is create a set of instructions which all team members can follow to enable testing of code </w:t>
+      </w:r>
+      <w:r>
+        <w:rPr>
+          <w:color w:val="FF0000"/>
+        </w:rPr>
+        <w:t>locally or on server</w:t>
+      </w:r>
+      <w:r>
+        <w:t>.</w:t>
+      </w:r>
     </w:p>
     <w:p>
       <w:pPr>
-        <w:pStyle w:val="Heading2"/>
-      </w:pPr>
-      <w:bookmarkStart w:id="10" w:name="_Toc511334201"/>
-      <w:bookmarkEnd w:id="9"/>
-      <w:r>
-        <w:t>Status of risks and risk mitigation strategies</w:t>
-      </w:r>
+        <w:spacing w:line="240" w:lineRule="auto"/>
+        <w:ind w:right="0"/>
+      </w:pPr>
+      <w:bookmarkStart w:id="10" w:name="_GoBack"/>
       <w:bookmarkEnd w:id="10"/>
     </w:p>
     <w:p>
       <w:pPr>
+        <w:pStyle w:val="Heading2"/>
+      </w:pPr>
+      <w:bookmarkStart w:id="11" w:name="_Toc511334201"/>
+      <w:bookmarkEnd w:id="9"/>
+      <w:r>
+        <w:t>Status of risks and risk mitigation strategies</w:t>
+      </w:r>
+      <w:bookmarkEnd w:id="11"/>
+    </w:p>
+    <w:p>
+      <w:pPr>
         <w:spacing w:line="240" w:lineRule="auto"/>
         <w:ind w:right="0"/>
       </w:pPr>
-      <w:bookmarkStart w:id="11" w:name="_Toc508471602"/>
+      <w:bookmarkStart w:id="12" w:name="_Toc508471602"/>
       <w:r>
         <w:t>Knowledge of software – status is current. Team members are currently sharing various YouTube links through Discord.</w:t>
       </w:r>
@@ -2350,7 +2374,7 @@
       <w:r>
         <w:t xml:space="preserve">Scheduling of Use Case development – status current. The scheduling of the use cases has been outlined in the </w:t>
       </w:r>
-      <w:hyperlink r:id="rId11" w:history="1">
+      <w:hyperlink r:id="rId12" w:history="1">
         <w:r>
           <w:rPr>
             <w:rStyle w:val="Hyperlink"/>
@@ -2451,19 +2475,19 @@
       <w:pPr>
         <w:pStyle w:val="Heading2"/>
       </w:pPr>
-      <w:bookmarkStart w:id="12" w:name="_Toc511334202"/>
-      <w:bookmarkEnd w:id="11"/>
+      <w:bookmarkStart w:id="13" w:name="_Toc511334202"/>
+      <w:bookmarkEnd w:id="12"/>
       <w:r>
         <w:t>Progress of overall project</w:t>
       </w:r>
-      <w:bookmarkEnd w:id="12"/>
+      <w:bookmarkEnd w:id="13"/>
     </w:p>
     <w:p>
       <w:pPr>
         <w:spacing w:line="240" w:lineRule="auto"/>
         <w:ind w:right="0"/>
       </w:pPr>
-      <w:bookmarkStart w:id="13" w:name="_Toc508471603"/>
+      <w:bookmarkStart w:id="14" w:name="_Toc508471603"/>
       <w:r>
         <w:t>Currently the project is one week behind its schedule due to the need to extend the time required to deliver LCOM. Team members will need to ensure that this delay does not impact the future iterations and milestones.</w:t>
       </w:r>
@@ -2472,14 +2496,14 @@
       <w:pPr>
         <w:pStyle w:val="Heading2"/>
       </w:pPr>
-      <w:bookmarkStart w:id="14" w:name="_Toc511334203"/>
-      <w:bookmarkEnd w:id="13"/>
+      <w:bookmarkStart w:id="15" w:name="_Toc511334203"/>
+      <w:bookmarkEnd w:id="14"/>
       <w:r>
         <w:t>Progress of specific aspects of project</w:t>
       </w:r>
-      <w:bookmarkEnd w:id="14"/>
+      <w:bookmarkEnd w:id="15"/>
     </w:p>
-    <w:bookmarkStart w:id="15" w:name="_Toc508471604"/>
+    <w:bookmarkStart w:id="16" w:name="_Toc508471604"/>
     <w:p>
       <w:pPr>
         <w:spacing w:line="240" w:lineRule="auto"/>
@@ -2496,11 +2520,6 @@
           <w:color w:val="000099"/>
         </w:rPr>
         <w:instrText xml:space="preserve"> HYPERLINK "https://bitbucket.org/itc303teampharmacon/pharmacy_app/src/be4f75ee803c91de5df041eb2dde0d2aa88363f7/documents/Vision%20Document.docx?at=master&amp;fileviewer=file-view-default" </w:instrText>
-      </w:r>
-      <w:r>
-        <w:rPr>
-          <w:color w:val="000099"/>
-        </w:rPr>
       </w:r>
       <w:r>
         <w:rPr>
@@ -2530,7 +2549,7 @@
         <w:spacing w:line="240" w:lineRule="auto"/>
         <w:ind w:right="0"/>
       </w:pPr>
-      <w:hyperlink r:id="rId12" w:history="1">
+      <w:hyperlink r:id="rId13" w:history="1">
         <w:r>
           <w:rPr>
             <w:rStyle w:val="Hyperlink"/>
@@ -2540,10 +2559,7 @@
         </w:r>
       </w:hyperlink>
       <w:r>
-        <w:t xml:space="preserve"> – this document has been completed and has been added to version control</w:t>
-      </w:r>
-      <w:r>
-        <w:t>.</w:t>
+        <w:t xml:space="preserve"> – this document has been completed and has been added to version control.</w:t>
       </w:r>
     </w:p>
     <w:p>
@@ -2551,7 +2567,7 @@
         <w:spacing w:line="240" w:lineRule="auto"/>
         <w:ind w:right="0"/>
       </w:pPr>
-      <w:hyperlink r:id="rId13" w:history="1">
+      <w:hyperlink r:id="rId14" w:history="1">
         <w:r>
           <w:rPr>
             <w:rStyle w:val="Hyperlink"/>
@@ -2561,10 +2577,7 @@
         </w:r>
       </w:hyperlink>
       <w:r>
-        <w:t xml:space="preserve"> – this document has been completed and has been added to version control</w:t>
-      </w:r>
-      <w:r>
-        <w:t>.</w:t>
+        <w:t xml:space="preserve"> – this document has been completed and has been added to version control.</w:t>
       </w:r>
     </w:p>
     <w:p>
@@ -2572,7 +2585,7 @@
         <w:spacing w:line="240" w:lineRule="auto"/>
         <w:ind w:right="0"/>
       </w:pPr>
-      <w:hyperlink r:id="rId14" w:history="1">
+      <w:hyperlink r:id="rId15" w:history="1">
         <w:r>
           <w:rPr>
             <w:rStyle w:val="Hyperlink"/>
@@ -2582,10 +2595,7 @@
         </w:r>
       </w:hyperlink>
       <w:r>
-        <w:t xml:space="preserve"> – this document has been completed and has been added to version control</w:t>
-      </w:r>
-      <w:r>
-        <w:t>.</w:t>
+        <w:t xml:space="preserve"> – this document has been completed and has been added to version control.</w:t>
       </w:r>
     </w:p>
     <w:p>
@@ -2593,7 +2603,7 @@
         <w:spacing w:line="240" w:lineRule="auto"/>
         <w:ind w:right="0"/>
       </w:pPr>
-      <w:hyperlink r:id="rId15" w:history="1">
+      <w:hyperlink r:id="rId16" w:history="1">
         <w:r>
           <w:rPr>
             <w:rStyle w:val="Hyperlink"/>
@@ -2603,10 +2613,7 @@
         </w:r>
       </w:hyperlink>
       <w:r>
-        <w:t xml:space="preserve"> – this document has been completed and has been added to version control</w:t>
-      </w:r>
-      <w:r>
-        <w:t>.</w:t>
+        <w:t xml:space="preserve"> – this document has been completed and has been added to version control.</w:t>
       </w:r>
     </w:p>
     <w:p>
@@ -2614,7 +2621,7 @@
         <w:spacing w:line="240" w:lineRule="auto"/>
         <w:ind w:right="0"/>
       </w:pPr>
-      <w:hyperlink r:id="rId16" w:history="1">
+      <w:hyperlink r:id="rId17" w:history="1">
         <w:r>
           <w:rPr>
             <w:rStyle w:val="Hyperlink"/>
@@ -2624,10 +2631,7 @@
         </w:r>
       </w:hyperlink>
       <w:r>
-        <w:t xml:space="preserve"> – this document has been completed and has been added to version control</w:t>
-      </w:r>
-      <w:r>
-        <w:t>.</w:t>
+        <w:t xml:space="preserve"> – this document has been completed and has been added to version control.</w:t>
       </w:r>
     </w:p>
     <w:p>
@@ -2644,13 +2648,11 @@
         <w:spacing w:line="240" w:lineRule="auto"/>
         <w:ind w:right="0"/>
       </w:pPr>
-      <w:bookmarkStart w:id="16" w:name="_GoBack"/>
-      <w:bookmarkEnd w:id="16"/>
     </w:p>
-    <w:bookmarkEnd w:id="15"/>
+    <w:bookmarkEnd w:id="16"/>
     <w:sectPr>
-      <w:headerReference w:type="default" r:id="rId17"/>
-      <w:footerReference w:type="default" r:id="rId18"/>
+      <w:headerReference w:type="default" r:id="rId18"/>
+      <w:footerReference w:type="default" r:id="rId19"/>
       <w:pgSz w:w="12240" w:h="15840"/>
       <w:pgMar w:top="1440" w:right="1440" w:bottom="1440" w:left="1440" w:header="720" w:footer="720" w:gutter="0"/>
       <w:pgNumType w:start="0"/>
@@ -2779,7 +2781,7 @@
             <w:rPr>
               <w:noProof/>
             </w:rPr>
-            <w:t>1</w:t>
+            <w:t>4</w:t>
           </w:r>
           <w:r>
             <w:fldChar w:fldCharType="end"/>
@@ -6669,7 +6671,7 @@
 </file>
 
 <file path=customXml/itemProps3.xml><?xml version="1.0" encoding="utf-8"?>
-<ds:datastoreItem xmlns:ds="http://schemas.openxmlformats.org/officeDocument/2006/customXml" ds:itemID="{29CCB5B0-8AAC-48A5-BCF4-46F880DF0895}">
+<ds:datastoreItem xmlns:ds="http://schemas.openxmlformats.org/officeDocument/2006/customXml" ds:itemID="{4870B666-880B-46CC-AC85-3AAE8C832FF7}">
   <ds:schemaRefs>
     <ds:schemaRef ds:uri="http://schemas.openxmlformats.org/officeDocument/2006/bibliography"/>
   </ds:schemaRefs>

</xml_diff>